<commit_message>
Completed React router, Practice remains
</commit_message>
<xml_diff>
--- a/React Router.docx
+++ b/React Router.docx
@@ -156,6 +156,219 @@
       <w:proofErr w:type="spellEnd"/>
       <w:r>
         <w:t xml:space="preserve"> allows the user to understand on which page the user currently is.</w:t>
+      </w:r>
+    </w:p>
+    <w:p>
+      <w:pPr>
+        <w:pStyle w:val="ListBullet"/>
+      </w:pPr>
+      <w:r>
+        <w:t>The Outlet function from React-router-</w:t>
+      </w:r>
+      <w:proofErr w:type="spellStart"/>
+      <w:r>
+        <w:t>dom</w:t>
+      </w:r>
+      <w:proofErr w:type="spellEnd"/>
+      <w:r>
+        <w:t xml:space="preserve"> helps in keeping the content above and below like</w:t>
+      </w:r>
+    </w:p>
+    <w:p>
+      <w:pPr>
+        <w:pStyle w:val="ListBullet"/>
+        <w:numPr>
+          <w:ilvl w:val="0"/>
+          <w:numId w:val="0"/>
+        </w:numPr>
+        <w:ind w:left="360"/>
+        <w:rPr>
+          <w:color w:val="CCCCCC"/>
+          <w:lang w:eastAsia="en-IN"/>
+        </w:rPr>
+      </w:pPr>
+      <w:r>
+        <w:rPr>
+          <w:lang w:eastAsia="en-IN"/>
+        </w:rPr>
+        <w:t>&lt;&gt;</w:t>
+      </w:r>
+    </w:p>
+    <w:p>
+      <w:pPr>
+        <w:pStyle w:val="ListBullet"/>
+        <w:numPr>
+          <w:ilvl w:val="0"/>
+          <w:numId w:val="0"/>
+        </w:numPr>
+        <w:ind w:left="360"/>
+        <w:rPr>
+          <w:lang w:eastAsia="en-IN"/>
+        </w:rPr>
+      </w:pPr>
+      <w:r>
+        <w:rPr>
+          <w:lang w:eastAsia="en-IN"/>
+        </w:rPr>
+        <w:t xml:space="preserve">          </w:t>
+      </w:r>
+      <w:r>
+        <w:rPr>
+          <w:color w:val="808080"/>
+          <w:lang w:eastAsia="en-IN"/>
+        </w:rPr>
+        <w:t>&lt;</w:t>
+      </w:r>
+      <w:r>
+        <w:rPr>
+          <w:color w:val="4EC9B0"/>
+          <w:lang w:eastAsia="en-IN"/>
+        </w:rPr>
+        <w:t>Header</w:t>
+      </w:r>
+      <w:r>
+        <w:rPr>
+          <w:lang w:eastAsia="en-IN"/>
+        </w:rPr>
+        <w:t xml:space="preserve"> </w:t>
+      </w:r>
+      <w:r>
+        <w:rPr>
+          <w:color w:val="808080"/>
+          <w:lang w:eastAsia="en-IN"/>
+        </w:rPr>
+        <w:t>/&gt;</w:t>
+      </w:r>
+    </w:p>
+    <w:p>
+      <w:pPr>
+        <w:pStyle w:val="ListBullet"/>
+        <w:numPr>
+          <w:ilvl w:val="0"/>
+          <w:numId w:val="0"/>
+        </w:numPr>
+        <w:ind w:left="360"/>
+        <w:rPr>
+          <w:lang w:eastAsia="en-IN"/>
+        </w:rPr>
+      </w:pPr>
+      <w:r>
+        <w:rPr>
+          <w:lang w:eastAsia="en-IN"/>
+        </w:rPr>
+        <w:t xml:space="preserve">          </w:t>
+      </w:r>
+      <w:r>
+        <w:rPr>
+          <w:color w:val="808080"/>
+          <w:lang w:eastAsia="en-IN"/>
+        </w:rPr>
+        <w:t>&lt;</w:t>
+      </w:r>
+      <w:r>
+        <w:rPr>
+          <w:color w:val="4EC9B0"/>
+          <w:lang w:eastAsia="en-IN"/>
+        </w:rPr>
+        <w:t>Outlet</w:t>
+      </w:r>
+      <w:r>
+        <w:rPr>
+          <w:lang w:eastAsia="en-IN"/>
+        </w:rPr>
+        <w:t xml:space="preserve"> </w:t>
+      </w:r>
+      <w:r>
+        <w:rPr>
+          <w:color w:val="808080"/>
+          <w:lang w:eastAsia="en-IN"/>
+        </w:rPr>
+        <w:t>/&gt;</w:t>
+      </w:r>
+    </w:p>
+    <w:p>
+      <w:pPr>
+        <w:pStyle w:val="ListBullet"/>
+        <w:numPr>
+          <w:ilvl w:val="0"/>
+          <w:numId w:val="0"/>
+        </w:numPr>
+        <w:ind w:left="360"/>
+        <w:rPr>
+          <w:lang w:eastAsia="en-IN"/>
+        </w:rPr>
+      </w:pPr>
+      <w:r>
+        <w:rPr>
+          <w:lang w:eastAsia="en-IN"/>
+        </w:rPr>
+        <w:t xml:space="preserve">          </w:t>
+      </w:r>
+      <w:r>
+        <w:rPr>
+          <w:color w:val="808080"/>
+          <w:lang w:eastAsia="en-IN"/>
+        </w:rPr>
+        <w:t>&lt;</w:t>
+      </w:r>
+      <w:r>
+        <w:rPr>
+          <w:color w:val="4EC9B0"/>
+          <w:lang w:eastAsia="en-IN"/>
+        </w:rPr>
+        <w:t>Footer</w:t>
+      </w:r>
+      <w:r>
+        <w:rPr>
+          <w:lang w:eastAsia="en-IN"/>
+        </w:rPr>
+        <w:t xml:space="preserve"> </w:t>
+      </w:r>
+      <w:r>
+        <w:rPr>
+          <w:color w:val="808080"/>
+          <w:lang w:eastAsia="en-IN"/>
+        </w:rPr>
+        <w:t>/&gt;</w:t>
+      </w:r>
+    </w:p>
+    <w:p>
+      <w:pPr>
+        <w:pStyle w:val="ListBullet"/>
+        <w:numPr>
+          <w:ilvl w:val="0"/>
+          <w:numId w:val="0"/>
+        </w:numPr>
+        <w:ind w:left="360"/>
+        <w:rPr>
+          <w:lang w:eastAsia="en-IN"/>
+        </w:rPr>
+      </w:pPr>
+      <w:r>
+        <w:rPr>
+          <w:lang w:eastAsia="en-IN"/>
+        </w:rPr>
+        <w:t xml:space="preserve">    </w:t>
+      </w:r>
+      <w:r>
+        <w:rPr>
+          <w:color w:val="808080"/>
+          <w:lang w:eastAsia="en-IN"/>
+        </w:rPr>
+        <w:t>&lt;/&gt;</w:t>
+      </w:r>
+    </w:p>
+    <w:p>
+      <w:pPr>
+        <w:pStyle w:val="ListBullet"/>
+        <w:numPr>
+          <w:ilvl w:val="0"/>
+          <w:numId w:val="0"/>
+        </w:numPr>
+        <w:ind w:left="360"/>
+      </w:pPr>
+      <w:r>
+        <w:t>Here, Header and Footer will remain same while the things in between will be dynamically rendered</w:t>
       </w:r>
     </w:p>
     <w:p>
@@ -805,6 +1018,7 @@
   <w:style w:type="character" w:default="1" w:styleId="DefaultParagraphFont">
     <w:name w:val="Default Paragraph Font"/>
     <w:uiPriority w:val="1"/>
+    <w:semiHidden/>
     <w:unhideWhenUsed/>
   </w:style>
   <w:style w:type="table" w:default="1" w:styleId="TableNormal">

</xml_diff>